<commit_message>
added a link to the space craft landing related links
</commit_message>
<xml_diff>
--- a/Assets/Documentation/NASA Spacecraft Landing Related Links.docx
+++ b/Assets/Documentation/NASA Spacecraft Landing Related Links.docx
@@ -54,6 +54,9 @@
           <w:numId w:val="1"/>
         </w:numPr>
         <w:rPr>
+          <w:rStyle w:val="Hyperlink"/>
+          <w:color w:val="auto"/>
+          <w:u w:val="none"/>
           <w:lang w:val="en-US"/>
         </w:rPr>
       </w:pPr>
@@ -70,12 +73,40 @@
     <w:p>
       <w:pPr>
         <w:pStyle w:val="ListParagraph"/>
+        <w:numPr>
+          <w:ilvl w:val="0"/>
+          <w:numId w:val="1"/>
+        </w:numPr>
         <w:rPr>
           <w:lang w:val="en-US"/>
         </w:rPr>
       </w:pPr>
+      <w:hyperlink r:id="rId7" w:history="1">
+        <w:r>
+          <w:rPr>
+            <w:rStyle w:val="Hyperlink"/>
+            <w:lang w:val="en-US"/>
+          </w:rPr>
+          <w:t>https://www.jpl.nasa.gov/edu/learn/video/mars-in-a-minute-how-do-you-land-on-mars/</w:t>
+        </w:r>
+      </w:hyperlink>
+    </w:p>
+    <w:p>
+      <w:pPr>
+        <w:rPr>
+          <w:lang w:val="en-US"/>
+        </w:rPr>
+      </w:pPr>
       <w:bookmarkStart w:id="0" w:name="_GoBack"/>
       <w:bookmarkEnd w:id="0"/>
+    </w:p>
+    <w:p>
+      <w:pPr>
+        <w:pStyle w:val="ListParagraph"/>
+        <w:rPr>
+          <w:lang w:val="en-US"/>
+        </w:rPr>
+      </w:pPr>
     </w:p>
     <w:sectPr>
       <w:pgSz w:w="12240" w:h="15840"/>

</xml_diff>

<commit_message>
added the resources link to the documentation
</commit_message>
<xml_diff>
--- a/Assets/Documentation/NASA Spacecraft Landing Related Links.docx
+++ b/Assets/Documentation/NASA Spacecraft Landing Related Links.docx
@@ -24,6 +24,12 @@
           <w:lang w:val="en-US"/>
         </w:rPr>
       </w:pPr>
+      <w:r>
+        <w:rPr>
+          <w:lang w:val="en-US"/>
+        </w:rPr>
+        <w:t>Resources link:</w:t>
+      </w:r>
     </w:p>
     <w:p>
       <w:pPr>
@@ -33,10 +39,54 @@
           <w:numId w:val="1"/>
         </w:numPr>
         <w:rPr>
+          <w:highlight w:val="yellow"/>
           <w:lang w:val="en-US"/>
         </w:rPr>
       </w:pPr>
       <w:hyperlink r:id="rId5" w:history="1">
+        <w:r>
+          <w:rPr>
+            <w:rStyle w:val="Hyperlink"/>
+            <w:highlight w:val="yellow"/>
+            <w:lang w:val="en-US"/>
+          </w:rPr>
+          <w:t>https://2021.spaceappschallenge.org/challenges/statements/planetary-lander-video-game/resources</w:t>
+        </w:r>
+      </w:hyperlink>
+    </w:p>
+    <w:p>
+      <w:pPr>
+        <w:rPr>
+          <w:lang w:val="en-US"/>
+        </w:rPr>
+      </w:pPr>
+      <w:r>
+        <w:rPr>
+          <w:lang w:val="en-US"/>
+        </w:rPr>
+        <w:t>O</w:t>
+      </w:r>
+      <w:bookmarkStart w:id="0" w:name="_GoBack"/>
+      <w:bookmarkEnd w:id="0"/>
+      <w:r>
+        <w:rPr>
+          <w:lang w:val="en-US"/>
+        </w:rPr>
+        <w:t>ther links:</w:t>
+      </w:r>
+    </w:p>
+    <w:p>
+      <w:pPr>
+        <w:pStyle w:val="ListParagraph"/>
+        <w:numPr>
+          <w:ilvl w:val="0"/>
+          <w:numId w:val="1"/>
+        </w:numPr>
+        <w:rPr>
+          <w:lang w:val="en-US"/>
+        </w:rPr>
+      </w:pPr>
+      <w:hyperlink r:id="rId6" w:history="1">
         <w:r>
           <w:rPr>
             <w:rStyle w:val="Hyperlink"/>
@@ -60,7 +110,7 @@
           <w:lang w:val="en-US"/>
         </w:rPr>
       </w:pPr>
-      <w:hyperlink r:id="rId6" w:history="1">
+      <w:hyperlink r:id="rId7" w:history="1">
         <w:r>
           <w:rPr>
             <w:rStyle w:val="Hyperlink"/>
@@ -78,10 +128,13 @@
           <w:numId w:val="1"/>
         </w:numPr>
         <w:rPr>
-          <w:lang w:val="en-US"/>
-        </w:rPr>
-      </w:pPr>
-      <w:hyperlink r:id="rId7" w:history="1">
+          <w:rStyle w:val="Hyperlink"/>
+          <w:color w:val="auto"/>
+          <w:u w:val="none"/>
+          <w:lang w:val="en-US"/>
+        </w:rPr>
+      </w:pPr>
+      <w:hyperlink r:id="rId8" w:history="1">
         <w:r>
           <w:rPr>
             <w:rStyle w:val="Hyperlink"/>
@@ -97,8 +150,13 @@
           <w:lang w:val="en-US"/>
         </w:rPr>
       </w:pPr>
-      <w:bookmarkStart w:id="0" w:name="_GoBack"/>
-      <w:bookmarkEnd w:id="0"/>
+    </w:p>
+    <w:p>
+      <w:pPr>
+        <w:rPr>
+          <w:lang w:val="en-US"/>
+        </w:rPr>
+      </w:pPr>
     </w:p>
     <w:p>
       <w:pPr>

</xml_diff>

<commit_message>
Modified the Nasa sapacecraft landing documentation
</commit_message>
<xml_diff>
--- a/Assets/Documentation/NASA Spacecraft Landing Related Links.docx
+++ b/Assets/Documentation/NASA Spacecraft Landing Related Links.docx
@@ -66,8 +66,6 @@
         </w:rPr>
         <w:t>O</w:t>
       </w:r>
-      <w:bookmarkStart w:id="0" w:name="_GoBack"/>
-      <w:bookmarkEnd w:id="0"/>
       <w:r>
         <w:rPr>
           <w:lang w:val="en-US"/>
@@ -143,6 +141,43 @@
           <w:t>https://www.jpl.nasa.gov/edu/learn/video/mars-in-a-minute-how-do-you-land-on-mars/</w:t>
         </w:r>
       </w:hyperlink>
+    </w:p>
+    <w:p>
+      <w:pPr>
+        <w:pStyle w:val="ListParagraph"/>
+        <w:numPr>
+          <w:ilvl w:val="0"/>
+          <w:numId w:val="1"/>
+        </w:numPr>
+        <w:rPr>
+          <w:rStyle w:val="Hyperlink"/>
+          <w:color w:val="auto"/>
+          <w:u w:val="none"/>
+          <w:lang w:val="en-US"/>
+        </w:rPr>
+      </w:pPr>
+      <w:hyperlink r:id="rId9" w:history="1">
+        <w:r>
+          <w:rPr>
+            <w:rStyle w:val="Hyperlink"/>
+            <w:lang w:val="en-US"/>
+          </w:rPr>
+          <w:t>https://mars.nasa.gov/mars2020/spacecraft/launch-vehicle/</w:t>
+        </w:r>
+      </w:hyperlink>
+    </w:p>
+    <w:p>
+      <w:pPr>
+        <w:pStyle w:val="ListParagraph"/>
+        <w:rPr>
+          <w:rStyle w:val="Hyperlink"/>
+          <w:color w:val="auto"/>
+          <w:u w:val="none"/>
+          <w:lang w:val="en-US"/>
+        </w:rPr>
+      </w:pPr>
+      <w:bookmarkStart w:id="0" w:name="_GoBack"/>
+      <w:bookmarkEnd w:id="0"/>
     </w:p>
     <w:p>
       <w:pPr>

</xml_diff>

<commit_message>
added new document that will be used in the AI TTS generation
</commit_message>
<xml_diff>
--- a/Assets/Documentation/NASA Spacecraft Landing Related Links.docx
+++ b/Assets/Documentation/NASA Spacecraft Landing Related Links.docx
@@ -169,6 +169,10 @@
     <w:p>
       <w:pPr>
         <w:pStyle w:val="ListParagraph"/>
+        <w:numPr>
+          <w:ilvl w:val="0"/>
+          <w:numId w:val="1"/>
+        </w:numPr>
         <w:rPr>
           <w:rStyle w:val="Hyperlink"/>
           <w:color w:val="auto"/>
@@ -176,8 +180,135 @@
           <w:lang w:val="en-US"/>
         </w:rPr>
       </w:pPr>
+      <w:hyperlink r:id="rId10" w:history="1">
+        <w:r>
+          <w:rPr>
+            <w:rStyle w:val="Hyperlink"/>
+            <w:lang w:val="en-US"/>
+          </w:rPr>
+          <w:t>https://www.nasa.gov/directorates/spacetech/6_Technologies_NASA_is_Advancing_to_Send_Humans_to_Mars</w:t>
+        </w:r>
+      </w:hyperlink>
+    </w:p>
+    <w:p>
+      <w:pPr>
+        <w:pStyle w:val="ListParagraph"/>
+        <w:numPr>
+          <w:ilvl w:val="0"/>
+          <w:numId w:val="1"/>
+        </w:numPr>
+        <w:rPr>
+          <w:rStyle w:val="Hyperlink"/>
+          <w:color w:val="auto"/>
+          <w:u w:val="none"/>
+          <w:lang w:val="en-US"/>
+        </w:rPr>
+      </w:pPr>
+      <w:hyperlink r:id="rId11" w:history="1">
+        <w:r>
+          <w:rPr>
+            <w:rStyle w:val="Hyperlink"/>
+            <w:lang w:val="en-US"/>
+          </w:rPr>
+          <w:t>https://solarsystem.nasa.gov/solar-system/our-solar-system/overview/</w:t>
+        </w:r>
+      </w:hyperlink>
+    </w:p>
+    <w:p>
+      <w:pPr>
+        <w:pStyle w:val="ListParagraph"/>
+        <w:numPr>
+          <w:ilvl w:val="0"/>
+          <w:numId w:val="1"/>
+        </w:numPr>
+        <w:rPr>
+          <w:rStyle w:val="Hyperlink"/>
+          <w:color w:val="auto"/>
+          <w:u w:val="none"/>
+          <w:lang w:val="en-US"/>
+        </w:rPr>
+      </w:pPr>
+      <w:hyperlink r:id="rId12" w:history="1">
+        <w:r>
+          <w:rPr>
+            <w:rStyle w:val="Hyperlink"/>
+            <w:lang w:val="en-US"/>
+          </w:rPr>
+          <w:t>https://eyes.nasa.gov/apps/mars2020/#/home?time=2021-02-18T22:44:05.933+02:00&amp;id=surface_operations&amp;rate=0</w:t>
+        </w:r>
+      </w:hyperlink>
+    </w:p>
+    <w:p>
+      <w:pPr>
+        <w:pStyle w:val="ListParagraph"/>
+        <w:numPr>
+          <w:ilvl w:val="0"/>
+          <w:numId w:val="1"/>
+        </w:numPr>
+        <w:rPr>
+          <w:rStyle w:val="Hyperlink"/>
+          <w:color w:val="auto"/>
+          <w:u w:val="none"/>
+          <w:lang w:val="en-US"/>
+        </w:rPr>
+      </w:pPr>
+      <w:hyperlink r:id="rId13" w:history="1">
+        <w:r>
+          <w:rPr>
+            <w:rStyle w:val="Hyperlink"/>
+            <w:lang w:val="en-US"/>
+          </w:rPr>
+          <w:t>https://www.nasa.gov/topics/moon-to-mars/overview</w:t>
+        </w:r>
+      </w:hyperlink>
+    </w:p>
+    <w:p>
+      <w:pPr>
+        <w:pStyle w:val="ListParagraph"/>
+        <w:numPr>
+          <w:ilvl w:val="0"/>
+          <w:numId w:val="1"/>
+        </w:numPr>
+        <w:rPr>
+          <w:rStyle w:val="Hyperlink"/>
+          <w:color w:val="auto"/>
+          <w:u w:val="none"/>
+          <w:lang w:val="en-US"/>
+        </w:rPr>
+      </w:pPr>
+      <w:hyperlink r:id="rId14" w:history="1">
+        <w:r>
+          <w:rPr>
+            <w:rStyle w:val="Hyperlink"/>
+            <w:lang w:val="en-US"/>
+          </w:rPr>
+          <w:t>https://mars.nasa.gov/mars2020/spacecraft/launch-vehicle/</w:t>
+        </w:r>
+      </w:hyperlink>
+    </w:p>
+    <w:p>
+      <w:pPr>
+        <w:pStyle w:val="ListParagraph"/>
+        <w:rPr>
+          <w:rStyle w:val="Hyperlink"/>
+          <w:color w:val="auto"/>
+          <w:u w:val="none"/>
+          <w:lang w:val="en-US"/>
+        </w:rPr>
+      </w:pPr>
       <w:bookmarkStart w:id="0" w:name="_GoBack"/>
       <w:bookmarkEnd w:id="0"/>
+    </w:p>
+    <w:p>
+      <w:pPr>
+        <w:pStyle w:val="ListParagraph"/>
+        <w:rPr>
+          <w:rStyle w:val="Hyperlink"/>
+          <w:color w:val="auto"/>
+          <w:u w:val="none"/>
+          <w:lang w:val="en-US"/>
+        </w:rPr>
+      </w:pPr>
     </w:p>
     <w:p>
       <w:pPr>

</xml_diff>